<commit_message>
Add forget me not
</commit_message>
<xml_diff>
--- a/public/data/_work-in-progress/red-mask-inn/red-mask-inn.docx
+++ b/public/data/_work-in-progress/red-mask-inn/red-mask-inn.docx
@@ -1,11 +1,14 @@
 
 <file path=word/document.xml><?xml version="1.0" encoding="utf-8"?>
-<w:document xmlns:wpc="http://schemas.microsoft.com/office/word/2010/wordprocessingCanvas" xmlns:cx="http://schemas.microsoft.com/office/drawing/2014/chartex" xmlns:cx1="http://schemas.microsoft.com/office/drawing/2015/9/8/chartex" xmlns:cx2="http://schemas.microsoft.com/office/drawing/2015/10/21/chartex" xmlns:cx3="http://schemas.microsoft.com/office/drawing/2016/5/9/chartex" xmlns:cx4="http://schemas.microsoft.com/office/drawing/2016/5/10/chartex" xmlns:cx5="http://schemas.microsoft.com/office/drawing/2016/5/11/chartex" xmlns:cx6="http://schemas.microsoft.com/office/drawing/2016/5/12/chartex" xmlns:cx7="http://schemas.microsoft.com/office/drawing/2016/5/13/chartex" xmlns:cx8="http://schemas.microsoft.com/office/drawing/2016/5/14/chartex" xmlns:mc="http://schemas.openxmlformats.org/markup-compatibility/2006" xmlns:aink="http://schemas.microsoft.com/office/drawing/2016/ink" xmlns:am3d="http://schemas.microsoft.com/office/drawing/2017/model3d" xmlns:o="urn:schemas-microsoft-com:office:office" xmlns:r="http://schemas.openxmlformats.org/officeDocument/2006/relationships" xmlns:m="http://schemas.openxmlformats.org/officeDocument/2006/math" xmlns:v="urn:schemas-microsoft-com:vml" xmlns:wp14="http://schemas.microsoft.com/office/word/2010/wordprocessingDrawing" xmlns:wp="http://schemas.openxmlformats.org/drawingml/2006/wordprocessingDrawing" xmlns:w10="urn:schemas-microsoft-com:office:word" xmlns:w="http://schemas.openxmlformats.org/wordprocessingml/2006/main" xmlns:w14="http://schemas.microsoft.com/office/word/2010/wordml" xmlns:w15="http://schemas.microsoft.com/office/word/2012/wordml" xmlns:w16cex="http://schemas.microsoft.com/office/word/2018/wordml/cex" xmlns:w16cid="http://schemas.microsoft.com/office/word/2016/wordml/cid" xmlns:w16="http://schemas.microsoft.com/office/word/2018/wordml" xmlns:w16sdtdh="http://schemas.microsoft.com/office/word/2020/wordml/sdtdatahash" xmlns:w16se="http://schemas.microsoft.com/office/word/2015/wordml/symex" xmlns:wpg="http://schemas.microsoft.com/office/word/2010/wordprocessingGroup" xmlns:wpi="http://schemas.microsoft.com/office/word/2010/wordprocessingInk" xmlns:wne="http://schemas.microsoft.com/office/word/2006/wordml" xmlns:wps="http://schemas.microsoft.com/office/word/2010/wordprocessingShape" mc:Ignorable="w14 w15 w16se w16cid w16 w16cex w16sdtdh wp14">
+<w:document xmlns:wpc="http://schemas.microsoft.com/office/word/2010/wordprocessingCanvas" xmlns:cx="http://schemas.microsoft.com/office/drawing/2014/chartex" xmlns:cx1="http://schemas.microsoft.com/office/drawing/2015/9/8/chartex" xmlns:cx2="http://schemas.microsoft.com/office/drawing/2015/10/21/chartex" xmlns:cx3="http://schemas.microsoft.com/office/drawing/2016/5/9/chartex" xmlns:cx4="http://schemas.microsoft.com/office/drawing/2016/5/10/chartex" xmlns:cx5="http://schemas.microsoft.com/office/drawing/2016/5/11/chartex" xmlns:cx6="http://schemas.microsoft.com/office/drawing/2016/5/12/chartex" xmlns:cx7="http://schemas.microsoft.com/office/drawing/2016/5/13/chartex" xmlns:cx8="http://schemas.microsoft.com/office/drawing/2016/5/14/chartex" xmlns:mc="http://schemas.openxmlformats.org/markup-compatibility/2006" xmlns:aink="http://schemas.microsoft.com/office/drawing/2016/ink" xmlns:am3d="http://schemas.microsoft.com/office/drawing/2017/model3d" xmlns:o="urn:schemas-microsoft-com:office:office" xmlns:oel="http://schemas.microsoft.com/office/2019/extlst" xmlns:r="http://schemas.openxmlformats.org/officeDocument/2006/relationships" xmlns:m="http://schemas.openxmlformats.org/officeDocument/2006/math" xmlns:v="urn:schemas-microsoft-com:vml" xmlns:wp14="http://schemas.microsoft.com/office/word/2010/wordprocessingDrawing" xmlns:wp="http://schemas.openxmlformats.org/drawingml/2006/wordprocessingDrawing" xmlns:w10="urn:schemas-microsoft-com:office:word" xmlns:w="http://schemas.openxmlformats.org/wordprocessingml/2006/main" xmlns:w14="http://schemas.microsoft.com/office/word/2010/wordml" xmlns:w15="http://schemas.microsoft.com/office/word/2012/wordml" xmlns:w16cex="http://schemas.microsoft.com/office/word/2018/wordml/cex" xmlns:w16cid="http://schemas.microsoft.com/office/word/2016/wordml/cid" xmlns:w16="http://schemas.microsoft.com/office/word/2018/wordml" xmlns:w16sdtdh="http://schemas.microsoft.com/office/word/2020/wordml/sdtdatahash" xmlns:w16se="http://schemas.microsoft.com/office/word/2015/wordml/symex" xmlns:wpg="http://schemas.microsoft.com/office/word/2010/wordprocessingGroup" xmlns:wpi="http://schemas.microsoft.com/office/word/2010/wordprocessingInk" xmlns:wne="http://schemas.microsoft.com/office/word/2006/wordml" xmlns:wps="http://schemas.microsoft.com/office/word/2010/wordprocessingShape" mc:Ignorable="w14 w15 w16se w16cid w16 w16cex w16sdtdh wp14">
   <w:body>
     <w:p>
       <w:pPr>
         <w:pStyle w:val="ParagraphNormal"/>
       </w:pPr>
+      <w:r>
+        <w:t xml:space="preserve"> </w:t>
+      </w:r>
       <w:r>
         <w:t xml:space="preserve">Lorem ipsum dolor sit amet, </w:t>
       </w:r>
@@ -1267,8 +1270,8 @@
                         <v:stroke joinstyle="miter"/>
                         <v:path gradientshapeok="t" o:connecttype="custom" o:connectlocs="10800,2146;0,10800;10800,21600;21600,10800" textboxrect="0,4291,21600,21600"/>
                       </v:shapetype>
-                      <v:shape id="_x0000_s1065" type="#_x0000_t118" style="position:absolute;margin-left:0;margin-top:0;width:10.15pt;height:22.4pt;rotation:180;z-index:-251655168;mso-wrap-distance-left:0;mso-wrap-distance-right:5.75pt;mso-position-horizontal:left;mso-position-horizontal-relative:text;mso-position-vertical:top;mso-position-vertical-relative:page;v-text-anchor:middle" wrapcoords="16971 -720 -1543 2880 -1543 21600 23143 21600 23143 -720 16971 -720" o:allowoverlap="f" fillcolor="black [3213]">
-                        <v:textbox style="mso-next-textbox:#_x0000_s1065" inset="0,0,0,0">
+                      <v:shape id="_x0000_s2089" type="#_x0000_t118" style="position:absolute;margin-left:0;margin-top:0;width:10.15pt;height:22.4pt;rotation:180;z-index:-251655168;mso-wrap-distance-left:0;mso-wrap-distance-right:5.75pt;mso-position-horizontal:left;mso-position-horizontal-relative:text;mso-position-vertical:top;mso-position-vertical-relative:page;v-text-anchor:middle" wrapcoords="16971 -720 -1543 2880 -1543 21600 23143 21600 23143 -720 16971 -720" o:allowoverlap="f" fillcolor="black [3213]">
+                        <v:textbox style="mso-next-textbox:#_x0000_s2089" inset="0,0,0,0">
                           <w:txbxContent>
                             <w:p>
                               <w:pPr>
@@ -1320,8 +1323,8 @@
                       <w:rStyle w:val="Strong"/>
                     </w:rPr>
                     <w:pict w14:anchorId="0C4D5996">
-                      <v:shape id="_x0000_s1067" type="#_x0000_t118" style="position:absolute;margin-left:0;margin-top:0;width:10.15pt;height:22.4pt;rotation:180;z-index:-251654144;mso-wrap-distance-left:0;mso-wrap-distance-right:5.75pt;mso-position-horizontal:left;mso-position-horizontal-relative:text;mso-position-vertical:top;mso-position-vertical-relative:page;v-text-anchor:middle" wrapcoords="16971 -720 -1543 2880 -1543 21600 23143 21600 23143 -720 16971 -720" o:allowoverlap="f" fillcolor="black [3213]">
-                        <v:textbox style="mso-next-textbox:#_x0000_s1067" inset="0,0,0,0">
+                      <v:shape id="_x0000_s2091" type="#_x0000_t118" style="position:absolute;margin-left:0;margin-top:0;width:10.15pt;height:22.4pt;rotation:180;z-index:-251654144;mso-wrap-distance-left:0;mso-wrap-distance-right:5.75pt;mso-position-horizontal:left;mso-position-horizontal-relative:text;mso-position-vertical:top;mso-position-vertical-relative:page;v-text-anchor:middle" wrapcoords="16971 -720 -1543 2880 -1543 21600 23143 21600 23143 -720 16971 -720" o:allowoverlap="f" fillcolor="black [3213]">
+                        <v:textbox style="mso-next-textbox:#_x0000_s2091" inset="0,0,0,0">
                           <w:txbxContent>
                             <w:p>
                               <w:pPr>
@@ -1383,8 +1386,8 @@
                       <w:rStyle w:val="Strong"/>
                     </w:rPr>
                     <w:pict w14:anchorId="0C4D5996">
-                      <v:shape id="_x0000_s1069" type="#_x0000_t118" style="position:absolute;margin-left:0;margin-top:0;width:10.15pt;height:22.4pt;rotation:180;z-index:-251652096;mso-wrap-distance-left:0;mso-wrap-distance-right:5.75pt;mso-position-horizontal:left;mso-position-horizontal-relative:text;mso-position-vertical:top;mso-position-vertical-relative:page;v-text-anchor:middle" wrapcoords="16971 -720 -1543 2880 -1543 21600 23143 21600 23143 -720 16971 -720" o:allowoverlap="f" fillcolor="black [3213]">
-                        <v:textbox style="mso-next-textbox:#_x0000_s1069" inset="0,0,0,0">
+                      <v:shape id="_x0000_s2093" type="#_x0000_t118" style="position:absolute;margin-left:0;margin-top:0;width:10.15pt;height:22.4pt;rotation:180;z-index:-251652096;mso-wrap-distance-left:0;mso-wrap-distance-right:5.75pt;mso-position-horizontal:left;mso-position-horizontal-relative:text;mso-position-vertical:top;mso-position-vertical-relative:page;v-text-anchor:middle" wrapcoords="16971 -720 -1543 2880 -1543 21600 23143 21600 23143 -720 16971 -720" o:allowoverlap="f" fillcolor="black [3213]">
+                        <v:textbox style="mso-next-textbox:#_x0000_s2093" inset="0,0,0,0">
                           <w:txbxContent>
                             <w:p>
                               <w:pPr>
@@ -1444,8 +1447,8 @@
                       <w:rStyle w:val="Strong"/>
                     </w:rPr>
                     <w:pict w14:anchorId="0C4D5996">
-                      <v:shape id="_x0000_s1068" type="#_x0000_t118" style="position:absolute;margin-left:0;margin-top:0;width:10.15pt;height:22.4pt;rotation:180;z-index:-251653120;mso-wrap-distance-left:0;mso-wrap-distance-right:5.75pt;mso-position-horizontal:left;mso-position-horizontal-relative:text;mso-position-vertical:top;mso-position-vertical-relative:page;v-text-anchor:middle" wrapcoords="16971 -720 -1543 2880 -1543 21600 23143 21600 23143 -720 16971 -720" o:allowoverlap="f" fillcolor="black [3213]">
-                        <v:textbox style="mso-next-textbox:#_x0000_s1068" inset="0,0,0,0">
+                      <v:shape id="_x0000_s2092" type="#_x0000_t118" style="position:absolute;margin-left:0;margin-top:0;width:10.15pt;height:22.4pt;rotation:180;z-index:-251653120;mso-wrap-distance-left:0;mso-wrap-distance-right:5.75pt;mso-position-horizontal:left;mso-position-horizontal-relative:text;mso-position-vertical:top;mso-position-vertical-relative:page;v-text-anchor:middle" wrapcoords="16971 -720 -1543 2880 -1543 21600 23143 21600 23143 -720 16971 -720" o:allowoverlap="f" fillcolor="black [3213]">
+                        <v:textbox style="mso-next-textbox:#_x0000_s2092" inset="0,0,0,0">
                           <w:txbxContent>
                             <w:p>
                               <w:pPr>
@@ -2286,7 +2289,7 @@
 </file>
 
 <file path=word/endnotes.xml><?xml version="1.0" encoding="utf-8"?>
-<w:endnotes xmlns:wpc="http://schemas.microsoft.com/office/word/2010/wordprocessingCanvas" xmlns:cx="http://schemas.microsoft.com/office/drawing/2014/chartex" xmlns:cx1="http://schemas.microsoft.com/office/drawing/2015/9/8/chartex" xmlns:cx2="http://schemas.microsoft.com/office/drawing/2015/10/21/chartex" xmlns:cx3="http://schemas.microsoft.com/office/drawing/2016/5/9/chartex" xmlns:cx4="http://schemas.microsoft.com/office/drawing/2016/5/10/chartex" xmlns:cx5="http://schemas.microsoft.com/office/drawing/2016/5/11/chartex" xmlns:cx6="http://schemas.microsoft.com/office/drawing/2016/5/12/chartex" xmlns:cx7="http://schemas.microsoft.com/office/drawing/2016/5/13/chartex" xmlns:cx8="http://schemas.microsoft.com/office/drawing/2016/5/14/chartex" xmlns:mc="http://schemas.openxmlformats.org/markup-compatibility/2006" xmlns:aink="http://schemas.microsoft.com/office/drawing/2016/ink" xmlns:am3d="http://schemas.microsoft.com/office/drawing/2017/model3d" xmlns:o="urn:schemas-microsoft-com:office:office" xmlns:r="http://schemas.openxmlformats.org/officeDocument/2006/relationships" xmlns:m="http://schemas.openxmlformats.org/officeDocument/2006/math" xmlns:v="urn:schemas-microsoft-com:vml" xmlns:wp14="http://schemas.microsoft.com/office/word/2010/wordprocessingDrawing" xmlns:wp="http://schemas.openxmlformats.org/drawingml/2006/wordprocessingDrawing" xmlns:w10="urn:schemas-microsoft-com:office:word" xmlns:w="http://schemas.openxmlformats.org/wordprocessingml/2006/main" xmlns:w14="http://schemas.microsoft.com/office/word/2010/wordml" xmlns:w15="http://schemas.microsoft.com/office/word/2012/wordml" xmlns:w16cex="http://schemas.microsoft.com/office/word/2018/wordml/cex" xmlns:w16cid="http://schemas.microsoft.com/office/word/2016/wordml/cid" xmlns:w16="http://schemas.microsoft.com/office/word/2018/wordml" xmlns:w16sdtdh="http://schemas.microsoft.com/office/word/2020/wordml/sdtdatahash" xmlns:w16se="http://schemas.microsoft.com/office/word/2015/wordml/symex" xmlns:wpg="http://schemas.microsoft.com/office/word/2010/wordprocessingGroup" xmlns:wpi="http://schemas.microsoft.com/office/word/2010/wordprocessingInk" xmlns:wne="http://schemas.microsoft.com/office/word/2006/wordml" xmlns:wps="http://schemas.microsoft.com/office/word/2010/wordprocessingShape" mc:Ignorable="w14 w15 w16se w16cid w16 w16cex w16sdtdh wp14">
+<w:endnotes xmlns:wpc="http://schemas.microsoft.com/office/word/2010/wordprocessingCanvas" xmlns:cx="http://schemas.microsoft.com/office/drawing/2014/chartex" xmlns:cx1="http://schemas.microsoft.com/office/drawing/2015/9/8/chartex" xmlns:cx2="http://schemas.microsoft.com/office/drawing/2015/10/21/chartex" xmlns:cx3="http://schemas.microsoft.com/office/drawing/2016/5/9/chartex" xmlns:cx4="http://schemas.microsoft.com/office/drawing/2016/5/10/chartex" xmlns:cx5="http://schemas.microsoft.com/office/drawing/2016/5/11/chartex" xmlns:cx6="http://schemas.microsoft.com/office/drawing/2016/5/12/chartex" xmlns:cx7="http://schemas.microsoft.com/office/drawing/2016/5/13/chartex" xmlns:cx8="http://schemas.microsoft.com/office/drawing/2016/5/14/chartex" xmlns:mc="http://schemas.openxmlformats.org/markup-compatibility/2006" xmlns:aink="http://schemas.microsoft.com/office/drawing/2016/ink" xmlns:am3d="http://schemas.microsoft.com/office/drawing/2017/model3d" xmlns:o="urn:schemas-microsoft-com:office:office" xmlns:oel="http://schemas.microsoft.com/office/2019/extlst" xmlns:r="http://schemas.openxmlformats.org/officeDocument/2006/relationships" xmlns:m="http://schemas.openxmlformats.org/officeDocument/2006/math" xmlns:v="urn:schemas-microsoft-com:vml" xmlns:wp14="http://schemas.microsoft.com/office/word/2010/wordprocessingDrawing" xmlns:wp="http://schemas.openxmlformats.org/drawingml/2006/wordprocessingDrawing" xmlns:w10="urn:schemas-microsoft-com:office:word" xmlns:w="http://schemas.openxmlformats.org/wordprocessingml/2006/main" xmlns:w14="http://schemas.microsoft.com/office/word/2010/wordml" xmlns:w15="http://schemas.microsoft.com/office/word/2012/wordml" xmlns:w16cex="http://schemas.microsoft.com/office/word/2018/wordml/cex" xmlns:w16cid="http://schemas.microsoft.com/office/word/2016/wordml/cid" xmlns:w16="http://schemas.microsoft.com/office/word/2018/wordml" xmlns:w16sdtdh="http://schemas.microsoft.com/office/word/2020/wordml/sdtdatahash" xmlns:w16se="http://schemas.microsoft.com/office/word/2015/wordml/symex" xmlns:wpg="http://schemas.microsoft.com/office/word/2010/wordprocessingGroup" xmlns:wpi="http://schemas.microsoft.com/office/word/2010/wordprocessingInk" xmlns:wne="http://schemas.microsoft.com/office/word/2006/wordml" xmlns:wps="http://schemas.microsoft.com/office/word/2010/wordprocessingShape" mc:Ignorable="w14 w15 w16se w16cid w16 w16cex w16sdtdh wp14">
   <w:endnote w:type="separator" w:id="-1">
     <w:p>
       <w:r>
@@ -2305,7 +2308,7 @@
 </file>
 
 <file path=word/footer1.xml><?xml version="1.0" encoding="utf-8"?>
-<w:ftr xmlns:wpc="http://schemas.microsoft.com/office/word/2010/wordprocessingCanvas" xmlns:cx="http://schemas.microsoft.com/office/drawing/2014/chartex" xmlns:cx1="http://schemas.microsoft.com/office/drawing/2015/9/8/chartex" xmlns:cx2="http://schemas.microsoft.com/office/drawing/2015/10/21/chartex" xmlns:cx3="http://schemas.microsoft.com/office/drawing/2016/5/9/chartex" xmlns:cx4="http://schemas.microsoft.com/office/drawing/2016/5/10/chartex" xmlns:cx5="http://schemas.microsoft.com/office/drawing/2016/5/11/chartex" xmlns:cx6="http://schemas.microsoft.com/office/drawing/2016/5/12/chartex" xmlns:cx7="http://schemas.microsoft.com/office/drawing/2016/5/13/chartex" xmlns:cx8="http://schemas.microsoft.com/office/drawing/2016/5/14/chartex" xmlns:mc="http://schemas.openxmlformats.org/markup-compatibility/2006" xmlns:aink="http://schemas.microsoft.com/office/drawing/2016/ink" xmlns:am3d="http://schemas.microsoft.com/office/drawing/2017/model3d" xmlns:o="urn:schemas-microsoft-com:office:office" xmlns:r="http://schemas.openxmlformats.org/officeDocument/2006/relationships" xmlns:m="http://schemas.openxmlformats.org/officeDocument/2006/math" xmlns:v="urn:schemas-microsoft-com:vml" xmlns:wp14="http://schemas.microsoft.com/office/word/2010/wordprocessingDrawing" xmlns:wp="http://schemas.openxmlformats.org/drawingml/2006/wordprocessingDrawing" xmlns:w10="urn:schemas-microsoft-com:office:word" xmlns:w="http://schemas.openxmlformats.org/wordprocessingml/2006/main" xmlns:w14="http://schemas.microsoft.com/office/word/2010/wordml" xmlns:w15="http://schemas.microsoft.com/office/word/2012/wordml" xmlns:w16cex="http://schemas.microsoft.com/office/word/2018/wordml/cex" xmlns:w16cid="http://schemas.microsoft.com/office/word/2016/wordml/cid" xmlns:w16="http://schemas.microsoft.com/office/word/2018/wordml" xmlns:w16sdtdh="http://schemas.microsoft.com/office/word/2020/wordml/sdtdatahash" xmlns:w16se="http://schemas.microsoft.com/office/word/2015/wordml/symex" xmlns:wpg="http://schemas.microsoft.com/office/word/2010/wordprocessingGroup" xmlns:wpi="http://schemas.microsoft.com/office/word/2010/wordprocessingInk" xmlns:wne="http://schemas.microsoft.com/office/word/2006/wordml" xmlns:wps="http://schemas.microsoft.com/office/word/2010/wordprocessingShape" mc:Ignorable="w14 w15 w16se w16cid w16 w16cex w16sdtdh wp14">
+<w:ftr xmlns:wpc="http://schemas.microsoft.com/office/word/2010/wordprocessingCanvas" xmlns:cx="http://schemas.microsoft.com/office/drawing/2014/chartex" xmlns:cx1="http://schemas.microsoft.com/office/drawing/2015/9/8/chartex" xmlns:cx2="http://schemas.microsoft.com/office/drawing/2015/10/21/chartex" xmlns:cx3="http://schemas.microsoft.com/office/drawing/2016/5/9/chartex" xmlns:cx4="http://schemas.microsoft.com/office/drawing/2016/5/10/chartex" xmlns:cx5="http://schemas.microsoft.com/office/drawing/2016/5/11/chartex" xmlns:cx6="http://schemas.microsoft.com/office/drawing/2016/5/12/chartex" xmlns:cx7="http://schemas.microsoft.com/office/drawing/2016/5/13/chartex" xmlns:cx8="http://schemas.microsoft.com/office/drawing/2016/5/14/chartex" xmlns:mc="http://schemas.openxmlformats.org/markup-compatibility/2006" xmlns:aink="http://schemas.microsoft.com/office/drawing/2016/ink" xmlns:am3d="http://schemas.microsoft.com/office/drawing/2017/model3d" xmlns:o="urn:schemas-microsoft-com:office:office" xmlns:oel="http://schemas.microsoft.com/office/2019/extlst" xmlns:r="http://schemas.openxmlformats.org/officeDocument/2006/relationships" xmlns:m="http://schemas.openxmlformats.org/officeDocument/2006/math" xmlns:v="urn:schemas-microsoft-com:vml" xmlns:wp14="http://schemas.microsoft.com/office/word/2010/wordprocessingDrawing" xmlns:wp="http://schemas.openxmlformats.org/drawingml/2006/wordprocessingDrawing" xmlns:w10="urn:schemas-microsoft-com:office:word" xmlns:w="http://schemas.openxmlformats.org/wordprocessingml/2006/main" xmlns:w14="http://schemas.microsoft.com/office/word/2010/wordml" xmlns:w15="http://schemas.microsoft.com/office/word/2012/wordml" xmlns:w16cex="http://schemas.microsoft.com/office/word/2018/wordml/cex" xmlns:w16cid="http://schemas.microsoft.com/office/word/2016/wordml/cid" xmlns:w16="http://schemas.microsoft.com/office/word/2018/wordml" xmlns:w16sdtdh="http://schemas.microsoft.com/office/word/2020/wordml/sdtdatahash" xmlns:w16se="http://schemas.microsoft.com/office/word/2015/wordml/symex" xmlns:wpg="http://schemas.microsoft.com/office/word/2010/wordprocessingGroup" xmlns:wpi="http://schemas.microsoft.com/office/word/2010/wordprocessingInk" xmlns:wne="http://schemas.microsoft.com/office/word/2006/wordml" xmlns:wps="http://schemas.microsoft.com/office/word/2010/wordprocessingShape" mc:Ignorable="w14 w15 w16se w16cid w16 w16cex w16sdtdh wp14">
   <w:p>
     <w:pPr>
       <w:pStyle w:val="Footer"/>
@@ -2315,7 +2318,7 @@
 </file>
 
 <file path=word/footer2.xml><?xml version="1.0" encoding="utf-8"?>
-<w:ftr xmlns:wpc="http://schemas.microsoft.com/office/word/2010/wordprocessingCanvas" xmlns:cx="http://schemas.microsoft.com/office/drawing/2014/chartex" xmlns:cx1="http://schemas.microsoft.com/office/drawing/2015/9/8/chartex" xmlns:cx2="http://schemas.microsoft.com/office/drawing/2015/10/21/chartex" xmlns:cx3="http://schemas.microsoft.com/office/drawing/2016/5/9/chartex" xmlns:cx4="http://schemas.microsoft.com/office/drawing/2016/5/10/chartex" xmlns:cx5="http://schemas.microsoft.com/office/drawing/2016/5/11/chartex" xmlns:cx6="http://schemas.microsoft.com/office/drawing/2016/5/12/chartex" xmlns:cx7="http://schemas.microsoft.com/office/drawing/2016/5/13/chartex" xmlns:cx8="http://schemas.microsoft.com/office/drawing/2016/5/14/chartex" xmlns:mc="http://schemas.openxmlformats.org/markup-compatibility/2006" xmlns:aink="http://schemas.microsoft.com/office/drawing/2016/ink" xmlns:am3d="http://schemas.microsoft.com/office/drawing/2017/model3d" xmlns:o="urn:schemas-microsoft-com:office:office" xmlns:r="http://schemas.openxmlformats.org/officeDocument/2006/relationships" xmlns:m="http://schemas.openxmlformats.org/officeDocument/2006/math" xmlns:v="urn:schemas-microsoft-com:vml" xmlns:wp14="http://schemas.microsoft.com/office/word/2010/wordprocessingDrawing" xmlns:wp="http://schemas.openxmlformats.org/drawingml/2006/wordprocessingDrawing" xmlns:w10="urn:schemas-microsoft-com:office:word" xmlns:w="http://schemas.openxmlformats.org/wordprocessingml/2006/main" xmlns:w14="http://schemas.microsoft.com/office/word/2010/wordml" xmlns:w15="http://schemas.microsoft.com/office/word/2012/wordml" xmlns:w16cex="http://schemas.microsoft.com/office/word/2018/wordml/cex" xmlns:w16cid="http://schemas.microsoft.com/office/word/2016/wordml/cid" xmlns:w16="http://schemas.microsoft.com/office/word/2018/wordml" xmlns:w16sdtdh="http://schemas.microsoft.com/office/word/2020/wordml/sdtdatahash" xmlns:w16se="http://schemas.microsoft.com/office/word/2015/wordml/symex" xmlns:wpg="http://schemas.microsoft.com/office/word/2010/wordprocessingGroup" xmlns:wpi="http://schemas.microsoft.com/office/word/2010/wordprocessingInk" xmlns:wne="http://schemas.microsoft.com/office/word/2006/wordml" xmlns:wps="http://schemas.microsoft.com/office/word/2010/wordprocessingShape" mc:Ignorable="w14 w15 w16se w16cid w16 w16cex w16sdtdh wp14">
+<w:ftr xmlns:wpc="http://schemas.microsoft.com/office/word/2010/wordprocessingCanvas" xmlns:cx="http://schemas.microsoft.com/office/drawing/2014/chartex" xmlns:cx1="http://schemas.microsoft.com/office/drawing/2015/9/8/chartex" xmlns:cx2="http://schemas.microsoft.com/office/drawing/2015/10/21/chartex" xmlns:cx3="http://schemas.microsoft.com/office/drawing/2016/5/9/chartex" xmlns:cx4="http://schemas.microsoft.com/office/drawing/2016/5/10/chartex" xmlns:cx5="http://schemas.microsoft.com/office/drawing/2016/5/11/chartex" xmlns:cx6="http://schemas.microsoft.com/office/drawing/2016/5/12/chartex" xmlns:cx7="http://schemas.microsoft.com/office/drawing/2016/5/13/chartex" xmlns:cx8="http://schemas.microsoft.com/office/drawing/2016/5/14/chartex" xmlns:mc="http://schemas.openxmlformats.org/markup-compatibility/2006" xmlns:aink="http://schemas.microsoft.com/office/drawing/2016/ink" xmlns:am3d="http://schemas.microsoft.com/office/drawing/2017/model3d" xmlns:o="urn:schemas-microsoft-com:office:office" xmlns:oel="http://schemas.microsoft.com/office/2019/extlst" xmlns:r="http://schemas.openxmlformats.org/officeDocument/2006/relationships" xmlns:m="http://schemas.openxmlformats.org/officeDocument/2006/math" xmlns:v="urn:schemas-microsoft-com:vml" xmlns:wp14="http://schemas.microsoft.com/office/word/2010/wordprocessingDrawing" xmlns:wp="http://schemas.openxmlformats.org/drawingml/2006/wordprocessingDrawing" xmlns:w10="urn:schemas-microsoft-com:office:word" xmlns:w="http://schemas.openxmlformats.org/wordprocessingml/2006/main" xmlns:w14="http://schemas.microsoft.com/office/word/2010/wordml" xmlns:w15="http://schemas.microsoft.com/office/word/2012/wordml" xmlns:w16cex="http://schemas.microsoft.com/office/word/2018/wordml/cex" xmlns:w16cid="http://schemas.microsoft.com/office/word/2016/wordml/cid" xmlns:w16="http://schemas.microsoft.com/office/word/2018/wordml" xmlns:w16sdtdh="http://schemas.microsoft.com/office/word/2020/wordml/sdtdatahash" xmlns:w16se="http://schemas.microsoft.com/office/word/2015/wordml/symex" xmlns:wpg="http://schemas.microsoft.com/office/word/2010/wordprocessingGroup" xmlns:wpi="http://schemas.microsoft.com/office/word/2010/wordprocessingInk" xmlns:wne="http://schemas.microsoft.com/office/word/2006/wordml" xmlns:wps="http://schemas.microsoft.com/office/word/2010/wordprocessingShape" mc:Ignorable="w14 w15 w16se w16cid w16 w16cex w16sdtdh wp14">
   <w:p>
     <w:pPr>
       <w:pStyle w:val="ParagraphNormal"/>
@@ -2386,7 +2389,7 @@
 </file>
 
 <file path=word/footer3.xml><?xml version="1.0" encoding="utf-8"?>
-<w:ftr xmlns:wpc="http://schemas.microsoft.com/office/word/2010/wordprocessingCanvas" xmlns:cx="http://schemas.microsoft.com/office/drawing/2014/chartex" xmlns:cx1="http://schemas.microsoft.com/office/drawing/2015/9/8/chartex" xmlns:cx2="http://schemas.microsoft.com/office/drawing/2015/10/21/chartex" xmlns:cx3="http://schemas.microsoft.com/office/drawing/2016/5/9/chartex" xmlns:cx4="http://schemas.microsoft.com/office/drawing/2016/5/10/chartex" xmlns:cx5="http://schemas.microsoft.com/office/drawing/2016/5/11/chartex" xmlns:cx6="http://schemas.microsoft.com/office/drawing/2016/5/12/chartex" xmlns:cx7="http://schemas.microsoft.com/office/drawing/2016/5/13/chartex" xmlns:cx8="http://schemas.microsoft.com/office/drawing/2016/5/14/chartex" xmlns:mc="http://schemas.openxmlformats.org/markup-compatibility/2006" xmlns:aink="http://schemas.microsoft.com/office/drawing/2016/ink" xmlns:am3d="http://schemas.microsoft.com/office/drawing/2017/model3d" xmlns:o="urn:schemas-microsoft-com:office:office" xmlns:r="http://schemas.openxmlformats.org/officeDocument/2006/relationships" xmlns:m="http://schemas.openxmlformats.org/officeDocument/2006/math" xmlns:v="urn:schemas-microsoft-com:vml" xmlns:wp14="http://schemas.microsoft.com/office/word/2010/wordprocessingDrawing" xmlns:wp="http://schemas.openxmlformats.org/drawingml/2006/wordprocessingDrawing" xmlns:w10="urn:schemas-microsoft-com:office:word" xmlns:w="http://schemas.openxmlformats.org/wordprocessingml/2006/main" xmlns:w14="http://schemas.microsoft.com/office/word/2010/wordml" xmlns:w15="http://schemas.microsoft.com/office/word/2012/wordml" xmlns:w16cex="http://schemas.microsoft.com/office/word/2018/wordml/cex" xmlns:w16cid="http://schemas.microsoft.com/office/word/2016/wordml/cid" xmlns:w16="http://schemas.microsoft.com/office/word/2018/wordml" xmlns:w16sdtdh="http://schemas.microsoft.com/office/word/2020/wordml/sdtdatahash" xmlns:w16se="http://schemas.microsoft.com/office/word/2015/wordml/symex" xmlns:wpg="http://schemas.microsoft.com/office/word/2010/wordprocessingGroup" xmlns:wpi="http://schemas.microsoft.com/office/word/2010/wordprocessingInk" xmlns:wne="http://schemas.microsoft.com/office/word/2006/wordml" xmlns:wps="http://schemas.microsoft.com/office/word/2010/wordprocessingShape" mc:Ignorable="w14 w15 w16se w16cid w16 w16cex w16sdtdh wp14">
+<w:ftr xmlns:wpc="http://schemas.microsoft.com/office/word/2010/wordprocessingCanvas" xmlns:cx="http://schemas.microsoft.com/office/drawing/2014/chartex" xmlns:cx1="http://schemas.microsoft.com/office/drawing/2015/9/8/chartex" xmlns:cx2="http://schemas.microsoft.com/office/drawing/2015/10/21/chartex" xmlns:cx3="http://schemas.microsoft.com/office/drawing/2016/5/9/chartex" xmlns:cx4="http://schemas.microsoft.com/office/drawing/2016/5/10/chartex" xmlns:cx5="http://schemas.microsoft.com/office/drawing/2016/5/11/chartex" xmlns:cx6="http://schemas.microsoft.com/office/drawing/2016/5/12/chartex" xmlns:cx7="http://schemas.microsoft.com/office/drawing/2016/5/13/chartex" xmlns:cx8="http://schemas.microsoft.com/office/drawing/2016/5/14/chartex" xmlns:mc="http://schemas.openxmlformats.org/markup-compatibility/2006" xmlns:aink="http://schemas.microsoft.com/office/drawing/2016/ink" xmlns:am3d="http://schemas.microsoft.com/office/drawing/2017/model3d" xmlns:o="urn:schemas-microsoft-com:office:office" xmlns:oel="http://schemas.microsoft.com/office/2019/extlst" xmlns:r="http://schemas.openxmlformats.org/officeDocument/2006/relationships" xmlns:m="http://schemas.openxmlformats.org/officeDocument/2006/math" xmlns:v="urn:schemas-microsoft-com:vml" xmlns:wp14="http://schemas.microsoft.com/office/word/2010/wordprocessingDrawing" xmlns:wp="http://schemas.openxmlformats.org/drawingml/2006/wordprocessingDrawing" xmlns:w10="urn:schemas-microsoft-com:office:word" xmlns:w="http://schemas.openxmlformats.org/wordprocessingml/2006/main" xmlns:w14="http://schemas.microsoft.com/office/word/2010/wordml" xmlns:w15="http://schemas.microsoft.com/office/word/2012/wordml" xmlns:w16cex="http://schemas.microsoft.com/office/word/2018/wordml/cex" xmlns:w16cid="http://schemas.microsoft.com/office/word/2016/wordml/cid" xmlns:w16="http://schemas.microsoft.com/office/word/2018/wordml" xmlns:w16sdtdh="http://schemas.microsoft.com/office/word/2020/wordml/sdtdatahash" xmlns:w16se="http://schemas.microsoft.com/office/word/2015/wordml/symex" xmlns:wpg="http://schemas.microsoft.com/office/word/2010/wordprocessingGroup" xmlns:wpi="http://schemas.microsoft.com/office/word/2010/wordprocessingInk" xmlns:wne="http://schemas.microsoft.com/office/word/2006/wordml" xmlns:wps="http://schemas.microsoft.com/office/word/2010/wordprocessingShape" mc:Ignorable="w14 w15 w16se w16cid w16 w16cex w16sdtdh wp14">
   <w:p>
     <w:pPr>
       <w:pStyle w:val="Footer"/>
@@ -2396,7 +2399,7 @@
 </file>
 
 <file path=word/footnotes.xml><?xml version="1.0" encoding="utf-8"?>
-<w:footnotes xmlns:wpc="http://schemas.microsoft.com/office/word/2010/wordprocessingCanvas" xmlns:cx="http://schemas.microsoft.com/office/drawing/2014/chartex" xmlns:cx1="http://schemas.microsoft.com/office/drawing/2015/9/8/chartex" xmlns:cx2="http://schemas.microsoft.com/office/drawing/2015/10/21/chartex" xmlns:cx3="http://schemas.microsoft.com/office/drawing/2016/5/9/chartex" xmlns:cx4="http://schemas.microsoft.com/office/drawing/2016/5/10/chartex" xmlns:cx5="http://schemas.microsoft.com/office/drawing/2016/5/11/chartex" xmlns:cx6="http://schemas.microsoft.com/office/drawing/2016/5/12/chartex" xmlns:cx7="http://schemas.microsoft.com/office/drawing/2016/5/13/chartex" xmlns:cx8="http://schemas.microsoft.com/office/drawing/2016/5/14/chartex" xmlns:mc="http://schemas.openxmlformats.org/markup-compatibility/2006" xmlns:aink="http://schemas.microsoft.com/office/drawing/2016/ink" xmlns:am3d="http://schemas.microsoft.com/office/drawing/2017/model3d" xmlns:o="urn:schemas-microsoft-com:office:office" xmlns:r="http://schemas.openxmlformats.org/officeDocument/2006/relationships" xmlns:m="http://schemas.openxmlformats.org/officeDocument/2006/math" xmlns:v="urn:schemas-microsoft-com:vml" xmlns:wp14="http://schemas.microsoft.com/office/word/2010/wordprocessingDrawing" xmlns:wp="http://schemas.openxmlformats.org/drawingml/2006/wordprocessingDrawing" xmlns:w10="urn:schemas-microsoft-com:office:word" xmlns:w="http://schemas.openxmlformats.org/wordprocessingml/2006/main" xmlns:w14="http://schemas.microsoft.com/office/word/2010/wordml" xmlns:w15="http://schemas.microsoft.com/office/word/2012/wordml" xmlns:w16cex="http://schemas.microsoft.com/office/word/2018/wordml/cex" xmlns:w16cid="http://schemas.microsoft.com/office/word/2016/wordml/cid" xmlns:w16="http://schemas.microsoft.com/office/word/2018/wordml" xmlns:w16sdtdh="http://schemas.microsoft.com/office/word/2020/wordml/sdtdatahash" xmlns:w16se="http://schemas.microsoft.com/office/word/2015/wordml/symex" xmlns:wpg="http://schemas.microsoft.com/office/word/2010/wordprocessingGroup" xmlns:wpi="http://schemas.microsoft.com/office/word/2010/wordprocessingInk" xmlns:wne="http://schemas.microsoft.com/office/word/2006/wordml" xmlns:wps="http://schemas.microsoft.com/office/word/2010/wordprocessingShape" mc:Ignorable="w14 w15 w16se w16cid w16 w16cex w16sdtdh wp14">
+<w:footnotes xmlns:wpc="http://schemas.microsoft.com/office/word/2010/wordprocessingCanvas" xmlns:cx="http://schemas.microsoft.com/office/drawing/2014/chartex" xmlns:cx1="http://schemas.microsoft.com/office/drawing/2015/9/8/chartex" xmlns:cx2="http://schemas.microsoft.com/office/drawing/2015/10/21/chartex" xmlns:cx3="http://schemas.microsoft.com/office/drawing/2016/5/9/chartex" xmlns:cx4="http://schemas.microsoft.com/office/drawing/2016/5/10/chartex" xmlns:cx5="http://schemas.microsoft.com/office/drawing/2016/5/11/chartex" xmlns:cx6="http://schemas.microsoft.com/office/drawing/2016/5/12/chartex" xmlns:cx7="http://schemas.microsoft.com/office/drawing/2016/5/13/chartex" xmlns:cx8="http://schemas.microsoft.com/office/drawing/2016/5/14/chartex" xmlns:mc="http://schemas.openxmlformats.org/markup-compatibility/2006" xmlns:aink="http://schemas.microsoft.com/office/drawing/2016/ink" xmlns:am3d="http://schemas.microsoft.com/office/drawing/2017/model3d" xmlns:o="urn:schemas-microsoft-com:office:office" xmlns:oel="http://schemas.microsoft.com/office/2019/extlst" xmlns:r="http://schemas.openxmlformats.org/officeDocument/2006/relationships" xmlns:m="http://schemas.openxmlformats.org/officeDocument/2006/math" xmlns:v="urn:schemas-microsoft-com:vml" xmlns:wp14="http://schemas.microsoft.com/office/word/2010/wordprocessingDrawing" xmlns:wp="http://schemas.openxmlformats.org/drawingml/2006/wordprocessingDrawing" xmlns:w10="urn:schemas-microsoft-com:office:word" xmlns:w="http://schemas.openxmlformats.org/wordprocessingml/2006/main" xmlns:w14="http://schemas.microsoft.com/office/word/2010/wordml" xmlns:w15="http://schemas.microsoft.com/office/word/2012/wordml" xmlns:w16cex="http://schemas.microsoft.com/office/word/2018/wordml/cex" xmlns:w16cid="http://schemas.microsoft.com/office/word/2016/wordml/cid" xmlns:w16="http://schemas.microsoft.com/office/word/2018/wordml" xmlns:w16sdtdh="http://schemas.microsoft.com/office/word/2020/wordml/sdtdatahash" xmlns:w16se="http://schemas.microsoft.com/office/word/2015/wordml/symex" xmlns:wpg="http://schemas.microsoft.com/office/word/2010/wordprocessingGroup" xmlns:wpi="http://schemas.microsoft.com/office/word/2010/wordprocessingInk" xmlns:wne="http://schemas.microsoft.com/office/word/2006/wordml" xmlns:wps="http://schemas.microsoft.com/office/word/2010/wordprocessingShape" mc:Ignorable="w14 w15 w16se w16cid w16 w16cex w16sdtdh wp14">
   <w:footnote w:type="separator" w:id="-1">
     <w:p>
       <w:r>
@@ -2415,7 +2418,7 @@
 </file>
 
 <file path=word/header1.xml><?xml version="1.0" encoding="utf-8"?>
-<w:hdr xmlns:wpc="http://schemas.microsoft.com/office/word/2010/wordprocessingCanvas" xmlns:cx="http://schemas.microsoft.com/office/drawing/2014/chartex" xmlns:cx1="http://schemas.microsoft.com/office/drawing/2015/9/8/chartex" xmlns:cx2="http://schemas.microsoft.com/office/drawing/2015/10/21/chartex" xmlns:cx3="http://schemas.microsoft.com/office/drawing/2016/5/9/chartex" xmlns:cx4="http://schemas.microsoft.com/office/drawing/2016/5/10/chartex" xmlns:cx5="http://schemas.microsoft.com/office/drawing/2016/5/11/chartex" xmlns:cx6="http://schemas.microsoft.com/office/drawing/2016/5/12/chartex" xmlns:cx7="http://schemas.microsoft.com/office/drawing/2016/5/13/chartex" xmlns:cx8="http://schemas.microsoft.com/office/drawing/2016/5/14/chartex" xmlns:mc="http://schemas.openxmlformats.org/markup-compatibility/2006" xmlns:aink="http://schemas.microsoft.com/office/drawing/2016/ink" xmlns:am3d="http://schemas.microsoft.com/office/drawing/2017/model3d" xmlns:o="urn:schemas-microsoft-com:office:office" xmlns:r="http://schemas.openxmlformats.org/officeDocument/2006/relationships" xmlns:m="http://schemas.openxmlformats.org/officeDocument/2006/math" xmlns:v="urn:schemas-microsoft-com:vml" xmlns:wp14="http://schemas.microsoft.com/office/word/2010/wordprocessingDrawing" xmlns:wp="http://schemas.openxmlformats.org/drawingml/2006/wordprocessingDrawing" xmlns:w10="urn:schemas-microsoft-com:office:word" xmlns:w="http://schemas.openxmlformats.org/wordprocessingml/2006/main" xmlns:w14="http://schemas.microsoft.com/office/word/2010/wordml" xmlns:w15="http://schemas.microsoft.com/office/word/2012/wordml" xmlns:w16cex="http://schemas.microsoft.com/office/word/2018/wordml/cex" xmlns:w16cid="http://schemas.microsoft.com/office/word/2016/wordml/cid" xmlns:w16="http://schemas.microsoft.com/office/word/2018/wordml" xmlns:w16sdtdh="http://schemas.microsoft.com/office/word/2020/wordml/sdtdatahash" xmlns:w16se="http://schemas.microsoft.com/office/word/2015/wordml/symex" xmlns:wpg="http://schemas.microsoft.com/office/word/2010/wordprocessingGroup" xmlns:wpi="http://schemas.microsoft.com/office/word/2010/wordprocessingInk" xmlns:wne="http://schemas.microsoft.com/office/word/2006/wordml" xmlns:wps="http://schemas.microsoft.com/office/word/2010/wordprocessingShape" mc:Ignorable="w14 w15 w16se w16cid w16 w16cex w16sdtdh wp14">
+<w:hdr xmlns:wpc="http://schemas.microsoft.com/office/word/2010/wordprocessingCanvas" xmlns:cx="http://schemas.microsoft.com/office/drawing/2014/chartex" xmlns:cx1="http://schemas.microsoft.com/office/drawing/2015/9/8/chartex" xmlns:cx2="http://schemas.microsoft.com/office/drawing/2015/10/21/chartex" xmlns:cx3="http://schemas.microsoft.com/office/drawing/2016/5/9/chartex" xmlns:cx4="http://schemas.microsoft.com/office/drawing/2016/5/10/chartex" xmlns:cx5="http://schemas.microsoft.com/office/drawing/2016/5/11/chartex" xmlns:cx6="http://schemas.microsoft.com/office/drawing/2016/5/12/chartex" xmlns:cx7="http://schemas.microsoft.com/office/drawing/2016/5/13/chartex" xmlns:cx8="http://schemas.microsoft.com/office/drawing/2016/5/14/chartex" xmlns:mc="http://schemas.openxmlformats.org/markup-compatibility/2006" xmlns:aink="http://schemas.microsoft.com/office/drawing/2016/ink" xmlns:am3d="http://schemas.microsoft.com/office/drawing/2017/model3d" xmlns:o="urn:schemas-microsoft-com:office:office" xmlns:oel="http://schemas.microsoft.com/office/2019/extlst" xmlns:r="http://schemas.openxmlformats.org/officeDocument/2006/relationships" xmlns:m="http://schemas.openxmlformats.org/officeDocument/2006/math" xmlns:v="urn:schemas-microsoft-com:vml" xmlns:wp14="http://schemas.microsoft.com/office/word/2010/wordprocessingDrawing" xmlns:wp="http://schemas.openxmlformats.org/drawingml/2006/wordprocessingDrawing" xmlns:w10="urn:schemas-microsoft-com:office:word" xmlns:w="http://schemas.openxmlformats.org/wordprocessingml/2006/main" xmlns:w14="http://schemas.microsoft.com/office/word/2010/wordml" xmlns:w15="http://schemas.microsoft.com/office/word/2012/wordml" xmlns:w16cex="http://schemas.microsoft.com/office/word/2018/wordml/cex" xmlns:w16cid="http://schemas.microsoft.com/office/word/2016/wordml/cid" xmlns:w16="http://schemas.microsoft.com/office/word/2018/wordml" xmlns:w16sdtdh="http://schemas.microsoft.com/office/word/2020/wordml/sdtdatahash" xmlns:w16se="http://schemas.microsoft.com/office/word/2015/wordml/symex" xmlns:wpg="http://schemas.microsoft.com/office/word/2010/wordprocessingGroup" xmlns:wpi="http://schemas.microsoft.com/office/word/2010/wordprocessingInk" xmlns:wne="http://schemas.microsoft.com/office/word/2006/wordml" xmlns:wps="http://schemas.microsoft.com/office/word/2010/wordprocessingShape" mc:Ignorable="w14 w15 w16se w16cid w16 w16cex w16sdtdh wp14">
   <w:p>
     <w:pPr>
       <w:pStyle w:val="Header"/>
@@ -2425,7 +2428,7 @@
 </file>
 
 <file path=word/header2.xml><?xml version="1.0" encoding="utf-8"?>
-<w:hdr xmlns:wpc="http://schemas.microsoft.com/office/word/2010/wordprocessingCanvas" xmlns:cx="http://schemas.microsoft.com/office/drawing/2014/chartex" xmlns:cx1="http://schemas.microsoft.com/office/drawing/2015/9/8/chartex" xmlns:cx2="http://schemas.microsoft.com/office/drawing/2015/10/21/chartex" xmlns:cx3="http://schemas.microsoft.com/office/drawing/2016/5/9/chartex" xmlns:cx4="http://schemas.microsoft.com/office/drawing/2016/5/10/chartex" xmlns:cx5="http://schemas.microsoft.com/office/drawing/2016/5/11/chartex" xmlns:cx6="http://schemas.microsoft.com/office/drawing/2016/5/12/chartex" xmlns:cx7="http://schemas.microsoft.com/office/drawing/2016/5/13/chartex" xmlns:cx8="http://schemas.microsoft.com/office/drawing/2016/5/14/chartex" xmlns:mc="http://schemas.openxmlformats.org/markup-compatibility/2006" xmlns:aink="http://schemas.microsoft.com/office/drawing/2016/ink" xmlns:am3d="http://schemas.microsoft.com/office/drawing/2017/model3d" xmlns:o="urn:schemas-microsoft-com:office:office" xmlns:r="http://schemas.openxmlformats.org/officeDocument/2006/relationships" xmlns:m="http://schemas.openxmlformats.org/officeDocument/2006/math" xmlns:v="urn:schemas-microsoft-com:vml" xmlns:wp14="http://schemas.microsoft.com/office/word/2010/wordprocessingDrawing" xmlns:wp="http://schemas.openxmlformats.org/drawingml/2006/wordprocessingDrawing" xmlns:w10="urn:schemas-microsoft-com:office:word" xmlns:w="http://schemas.openxmlformats.org/wordprocessingml/2006/main" xmlns:w14="http://schemas.microsoft.com/office/word/2010/wordml" xmlns:w15="http://schemas.microsoft.com/office/word/2012/wordml" xmlns:w16cex="http://schemas.microsoft.com/office/word/2018/wordml/cex" xmlns:w16cid="http://schemas.microsoft.com/office/word/2016/wordml/cid" xmlns:w16="http://schemas.microsoft.com/office/word/2018/wordml" xmlns:w16sdtdh="http://schemas.microsoft.com/office/word/2020/wordml/sdtdatahash" xmlns:w16se="http://schemas.microsoft.com/office/word/2015/wordml/symex" xmlns:wpg="http://schemas.microsoft.com/office/word/2010/wordprocessingGroup" xmlns:wpi="http://schemas.microsoft.com/office/word/2010/wordprocessingInk" xmlns:wne="http://schemas.microsoft.com/office/word/2006/wordml" xmlns:wps="http://schemas.microsoft.com/office/word/2010/wordprocessingShape" mc:Ignorable="w14 w15 w16se w16cid w16 w16cex w16sdtdh wp14">
+<w:hdr xmlns:wpc="http://schemas.microsoft.com/office/word/2010/wordprocessingCanvas" xmlns:cx="http://schemas.microsoft.com/office/drawing/2014/chartex" xmlns:cx1="http://schemas.microsoft.com/office/drawing/2015/9/8/chartex" xmlns:cx2="http://schemas.microsoft.com/office/drawing/2015/10/21/chartex" xmlns:cx3="http://schemas.microsoft.com/office/drawing/2016/5/9/chartex" xmlns:cx4="http://schemas.microsoft.com/office/drawing/2016/5/10/chartex" xmlns:cx5="http://schemas.microsoft.com/office/drawing/2016/5/11/chartex" xmlns:cx6="http://schemas.microsoft.com/office/drawing/2016/5/12/chartex" xmlns:cx7="http://schemas.microsoft.com/office/drawing/2016/5/13/chartex" xmlns:cx8="http://schemas.microsoft.com/office/drawing/2016/5/14/chartex" xmlns:mc="http://schemas.openxmlformats.org/markup-compatibility/2006" xmlns:aink="http://schemas.microsoft.com/office/drawing/2016/ink" xmlns:am3d="http://schemas.microsoft.com/office/drawing/2017/model3d" xmlns:o="urn:schemas-microsoft-com:office:office" xmlns:oel="http://schemas.microsoft.com/office/2019/extlst" xmlns:r="http://schemas.openxmlformats.org/officeDocument/2006/relationships" xmlns:m="http://schemas.openxmlformats.org/officeDocument/2006/math" xmlns:v="urn:schemas-microsoft-com:vml" xmlns:wp14="http://schemas.microsoft.com/office/word/2010/wordprocessingDrawing" xmlns:wp="http://schemas.openxmlformats.org/drawingml/2006/wordprocessingDrawing" xmlns:w10="urn:schemas-microsoft-com:office:word" xmlns:w="http://schemas.openxmlformats.org/wordprocessingml/2006/main" xmlns:w14="http://schemas.microsoft.com/office/word/2010/wordml" xmlns:w15="http://schemas.microsoft.com/office/word/2012/wordml" xmlns:w16cex="http://schemas.microsoft.com/office/word/2018/wordml/cex" xmlns:w16cid="http://schemas.microsoft.com/office/word/2016/wordml/cid" xmlns:w16="http://schemas.microsoft.com/office/word/2018/wordml" xmlns:w16sdtdh="http://schemas.microsoft.com/office/word/2020/wordml/sdtdatahash" xmlns:w16se="http://schemas.microsoft.com/office/word/2015/wordml/symex" xmlns:wpg="http://schemas.microsoft.com/office/word/2010/wordprocessingGroup" xmlns:wpi="http://schemas.microsoft.com/office/word/2010/wordprocessingInk" xmlns:wne="http://schemas.microsoft.com/office/word/2006/wordml" xmlns:wps="http://schemas.microsoft.com/office/word/2010/wordprocessingShape" mc:Ignorable="w14 w15 w16se w16cid w16 w16cex w16sdtdh wp14">
   <w:p>
     <w:pPr>
       <w:pStyle w:val="ParagraphNormal"/>
@@ -2531,7 +2534,7 @@
 </file>
 
 <file path=word/header3.xml><?xml version="1.0" encoding="utf-8"?>
-<w:hdr xmlns:wpc="http://schemas.microsoft.com/office/word/2010/wordprocessingCanvas" xmlns:cx="http://schemas.microsoft.com/office/drawing/2014/chartex" xmlns:cx1="http://schemas.microsoft.com/office/drawing/2015/9/8/chartex" xmlns:cx2="http://schemas.microsoft.com/office/drawing/2015/10/21/chartex" xmlns:cx3="http://schemas.microsoft.com/office/drawing/2016/5/9/chartex" xmlns:cx4="http://schemas.microsoft.com/office/drawing/2016/5/10/chartex" xmlns:cx5="http://schemas.microsoft.com/office/drawing/2016/5/11/chartex" xmlns:cx6="http://schemas.microsoft.com/office/drawing/2016/5/12/chartex" xmlns:cx7="http://schemas.microsoft.com/office/drawing/2016/5/13/chartex" xmlns:cx8="http://schemas.microsoft.com/office/drawing/2016/5/14/chartex" xmlns:mc="http://schemas.openxmlformats.org/markup-compatibility/2006" xmlns:aink="http://schemas.microsoft.com/office/drawing/2016/ink" xmlns:am3d="http://schemas.microsoft.com/office/drawing/2017/model3d" xmlns:o="urn:schemas-microsoft-com:office:office" xmlns:r="http://schemas.openxmlformats.org/officeDocument/2006/relationships" xmlns:m="http://schemas.openxmlformats.org/officeDocument/2006/math" xmlns:v="urn:schemas-microsoft-com:vml" xmlns:wp14="http://schemas.microsoft.com/office/word/2010/wordprocessingDrawing" xmlns:wp="http://schemas.openxmlformats.org/drawingml/2006/wordprocessingDrawing" xmlns:w10="urn:schemas-microsoft-com:office:word" xmlns:w="http://schemas.openxmlformats.org/wordprocessingml/2006/main" xmlns:w14="http://schemas.microsoft.com/office/word/2010/wordml" xmlns:w15="http://schemas.microsoft.com/office/word/2012/wordml" xmlns:w16cex="http://schemas.microsoft.com/office/word/2018/wordml/cex" xmlns:w16cid="http://schemas.microsoft.com/office/word/2016/wordml/cid" xmlns:w16="http://schemas.microsoft.com/office/word/2018/wordml" xmlns:w16sdtdh="http://schemas.microsoft.com/office/word/2020/wordml/sdtdatahash" xmlns:w16se="http://schemas.microsoft.com/office/word/2015/wordml/symex" xmlns:wpg="http://schemas.microsoft.com/office/word/2010/wordprocessingGroup" xmlns:wpi="http://schemas.microsoft.com/office/word/2010/wordprocessingInk" xmlns:wne="http://schemas.microsoft.com/office/word/2006/wordml" xmlns:wps="http://schemas.microsoft.com/office/word/2010/wordprocessingShape" mc:Ignorable="w14 w15 w16se w16cid w16 w16cex w16sdtdh wp14">
+<w:hdr xmlns:wpc="http://schemas.microsoft.com/office/word/2010/wordprocessingCanvas" xmlns:cx="http://schemas.microsoft.com/office/drawing/2014/chartex" xmlns:cx1="http://schemas.microsoft.com/office/drawing/2015/9/8/chartex" xmlns:cx2="http://schemas.microsoft.com/office/drawing/2015/10/21/chartex" xmlns:cx3="http://schemas.microsoft.com/office/drawing/2016/5/9/chartex" xmlns:cx4="http://schemas.microsoft.com/office/drawing/2016/5/10/chartex" xmlns:cx5="http://schemas.microsoft.com/office/drawing/2016/5/11/chartex" xmlns:cx6="http://schemas.microsoft.com/office/drawing/2016/5/12/chartex" xmlns:cx7="http://schemas.microsoft.com/office/drawing/2016/5/13/chartex" xmlns:cx8="http://schemas.microsoft.com/office/drawing/2016/5/14/chartex" xmlns:mc="http://schemas.openxmlformats.org/markup-compatibility/2006" xmlns:aink="http://schemas.microsoft.com/office/drawing/2016/ink" xmlns:am3d="http://schemas.microsoft.com/office/drawing/2017/model3d" xmlns:o="urn:schemas-microsoft-com:office:office" xmlns:oel="http://schemas.microsoft.com/office/2019/extlst" xmlns:r="http://schemas.openxmlformats.org/officeDocument/2006/relationships" xmlns:m="http://schemas.openxmlformats.org/officeDocument/2006/math" xmlns:v="urn:schemas-microsoft-com:vml" xmlns:wp14="http://schemas.microsoft.com/office/word/2010/wordprocessingDrawing" xmlns:wp="http://schemas.openxmlformats.org/drawingml/2006/wordprocessingDrawing" xmlns:w10="urn:schemas-microsoft-com:office:word" xmlns:w="http://schemas.openxmlformats.org/wordprocessingml/2006/main" xmlns:w14="http://schemas.microsoft.com/office/word/2010/wordml" xmlns:w15="http://schemas.microsoft.com/office/word/2012/wordml" xmlns:w16cex="http://schemas.microsoft.com/office/word/2018/wordml/cex" xmlns:w16cid="http://schemas.microsoft.com/office/word/2016/wordml/cid" xmlns:w16="http://schemas.microsoft.com/office/word/2018/wordml" xmlns:w16sdtdh="http://schemas.microsoft.com/office/word/2020/wordml/sdtdatahash" xmlns:w16se="http://schemas.microsoft.com/office/word/2015/wordml/symex" xmlns:wpg="http://schemas.microsoft.com/office/word/2010/wordprocessingGroup" xmlns:wpi="http://schemas.microsoft.com/office/word/2010/wordprocessingInk" xmlns:wne="http://schemas.microsoft.com/office/word/2006/wordml" xmlns:wps="http://schemas.microsoft.com/office/word/2010/wordprocessingShape" mc:Ignorable="w14 w15 w16se w16cid w16 w16cex w16sdtdh wp14">
   <w:p>
     <w:pPr>
       <w:pStyle w:val="Header"/>

</xml_diff>